<commit_message>
added suggestions of Anouk to markdown templates
</commit_message>
<xml_diff>
--- a/inst/rmarkdown/templates/SAP/skeleton/SAPtemplate.docx
+++ b/inst/rmarkdown/templates/SAP/skeleton/SAPtemplate.docx
@@ -7,13 +7,263 @@
         <w:pStyle w:val="Title"/>
       </w:pPr>
       <w:r>
-        <w:t xml:space="preserve">Project</w:t>
-      </w:r>
-      <w:r>
+        <w:rPr>
+          <w:iCs/>
+          <w:i/>
+        </w:rPr>
+        <w:t xml:space="preserve">TITLE:</w:t>
+      </w:r>
+      <w:r>
+        <w:rPr>
+          <w:iCs/>
+          <w:i/>
+        </w:rPr>
         <w:t xml:space="preserve"> </w:t>
       </w:r>
       <w:r>
-        <w:t xml:space="preserve">Name</w:t>
+        <w:rPr>
+          <w:iCs/>
+          <w:i/>
+        </w:rPr>
+        <w:t xml:space="preserve">Descriptive</w:t>
+      </w:r>
+      <w:r>
+        <w:rPr>
+          <w:iCs/>
+          <w:i/>
+        </w:rPr>
+        <w:t xml:space="preserve"> </w:t>
+      </w:r>
+      <w:r>
+        <w:rPr>
+          <w:iCs/>
+          <w:i/>
+        </w:rPr>
+        <w:t xml:space="preserve">title</w:t>
+      </w:r>
+      <w:r>
+        <w:rPr>
+          <w:iCs/>
+          <w:i/>
+        </w:rPr>
+        <w:t xml:space="preserve"> </w:t>
+      </w:r>
+      <w:r>
+        <w:rPr>
+          <w:iCs/>
+          <w:i/>
+        </w:rPr>
+        <w:t xml:space="preserve">that</w:t>
+      </w:r>
+      <w:r>
+        <w:rPr>
+          <w:iCs/>
+          <w:i/>
+        </w:rPr>
+        <w:t xml:space="preserve"> </w:t>
+      </w:r>
+      <w:r>
+        <w:rPr>
+          <w:iCs/>
+          <w:i/>
+        </w:rPr>
+        <w:t xml:space="preserve">matches</w:t>
+      </w:r>
+      <w:r>
+        <w:rPr>
+          <w:iCs/>
+          <w:i/>
+        </w:rPr>
+        <w:t xml:space="preserve"> </w:t>
+      </w:r>
+      <w:r>
+        <w:rPr>
+          <w:iCs/>
+          <w:i/>
+        </w:rPr>
+        <w:t xml:space="preserve">the</w:t>
+      </w:r>
+      <w:r>
+        <w:rPr>
+          <w:iCs/>
+          <w:i/>
+        </w:rPr>
+        <w:t xml:space="preserve"> </w:t>
+      </w:r>
+      <w:r>
+        <w:rPr>
+          <w:iCs/>
+          <w:i/>
+        </w:rPr>
+        <w:t xml:space="preserve">protocol,</w:t>
+      </w:r>
+      <w:r>
+        <w:rPr>
+          <w:iCs/>
+          <w:i/>
+        </w:rPr>
+        <w:t xml:space="preserve"> </w:t>
+      </w:r>
+      <w:r>
+        <w:rPr>
+          <w:iCs/>
+          <w:i/>
+        </w:rPr>
+        <w:t xml:space="preserve">with</w:t>
+      </w:r>
+      <w:r>
+        <w:rPr>
+          <w:iCs/>
+          <w:i/>
+        </w:rPr>
+        <w:t xml:space="preserve"> </w:t>
+      </w:r>
+      <w:r>
+        <w:rPr>
+          <w:iCs/>
+          <w:i/>
+        </w:rPr>
+        <w:t xml:space="preserve">SAP</w:t>
+      </w:r>
+      <w:r>
+        <w:rPr>
+          <w:iCs/>
+          <w:i/>
+        </w:rPr>
+        <w:t xml:space="preserve"> </w:t>
+      </w:r>
+      <w:r>
+        <w:rPr>
+          <w:iCs/>
+          <w:i/>
+        </w:rPr>
+        <w:t xml:space="preserve">either</w:t>
+      </w:r>
+      <w:r>
+        <w:rPr>
+          <w:iCs/>
+          <w:i/>
+        </w:rPr>
+        <w:t xml:space="preserve"> </w:t>
+      </w:r>
+      <w:r>
+        <w:rPr>
+          <w:iCs/>
+          <w:i/>
+        </w:rPr>
+        <w:t xml:space="preserve">as</w:t>
+      </w:r>
+      <w:r>
+        <w:rPr>
+          <w:iCs/>
+          <w:i/>
+        </w:rPr>
+        <w:t xml:space="preserve"> </w:t>
+      </w:r>
+      <w:r>
+        <w:rPr>
+          <w:iCs/>
+          <w:i/>
+        </w:rPr>
+        <w:t xml:space="preserve">a</w:t>
+      </w:r>
+      <w:r>
+        <w:rPr>
+          <w:iCs/>
+          <w:i/>
+        </w:rPr>
+        <w:t xml:space="preserve"> </w:t>
+      </w:r>
+      <w:r>
+        <w:rPr>
+          <w:iCs/>
+          <w:i/>
+        </w:rPr>
+        <w:t xml:space="preserve">forerunner</w:t>
+      </w:r>
+      <w:r>
+        <w:rPr>
+          <w:iCs/>
+          <w:i/>
+        </w:rPr>
+        <w:t xml:space="preserve"> </w:t>
+      </w:r>
+      <w:r>
+        <w:rPr>
+          <w:iCs/>
+          <w:i/>
+        </w:rPr>
+        <w:t xml:space="preserve">or</w:t>
+      </w:r>
+      <w:r>
+        <w:rPr>
+          <w:iCs/>
+          <w:i/>
+        </w:rPr>
+        <w:t xml:space="preserve"> </w:t>
+      </w:r>
+      <w:r>
+        <w:rPr>
+          <w:iCs/>
+          <w:i/>
+        </w:rPr>
+        <w:t xml:space="preserve">subtitle,and</w:t>
+      </w:r>
+      <w:r>
+        <w:rPr>
+          <w:iCs/>
+          <w:i/>
+        </w:rPr>
+        <w:t xml:space="preserve"> </w:t>
+      </w:r>
+      <w:r>
+        <w:rPr>
+          <w:iCs/>
+          <w:i/>
+        </w:rPr>
+        <w:t xml:space="preserve">trial</w:t>
+      </w:r>
+      <w:r>
+        <w:rPr>
+          <w:iCs/>
+          <w:i/>
+        </w:rPr>
+        <w:t xml:space="preserve"> </w:t>
+      </w:r>
+      <w:r>
+        <w:rPr>
+          <w:iCs/>
+          <w:i/>
+        </w:rPr>
+        <w:t xml:space="preserve">acronym</w:t>
+      </w:r>
+      <w:r>
+        <w:rPr>
+          <w:iCs/>
+          <w:i/>
+        </w:rPr>
+        <w:t xml:space="preserve"> </w:t>
+      </w:r>
+      <w:r>
+        <w:rPr>
+          <w:iCs/>
+          <w:i/>
+        </w:rPr>
+        <w:t xml:space="preserve">(if</w:t>
+      </w:r>
+      <w:r>
+        <w:rPr>
+          <w:iCs/>
+          <w:i/>
+        </w:rPr>
+        <w:t xml:space="preserve"> </w:t>
+      </w:r>
+      <w:r>
+        <w:rPr>
+          <w:iCs/>
+          <w:i/>
+        </w:rPr>
+        <w:t xml:space="preserve">applicable)</w:t>
       </w:r>
     </w:p>
     <w:p>
@@ -53,7 +303,7 @@
         <w:pStyle w:val="Date"/>
       </w:pPr>
       <w:r>
-        <w:t xml:space="preserve">12/04/2022</w:t>
+        <w:t xml:space="preserve">26/04/2022</w:t>
       </w:r>
     </w:p>
     <w:p>
@@ -113,7 +363,7 @@
         <w:t xml:space="preserve">SAP version</w:t>
       </w:r>
       <w:r>
-        <w:t xml:space="preserve">: 001-12/04/2022</w:t>
+        <w:t xml:space="preserve">: 001-26/04/2022</w:t>
       </w:r>
     </w:p>
     <w:p>
@@ -130,6 +380,16 @@
       <w:r>
         <w:t xml:space="preserve">:</w:t>
       </w:r>
+      <w:r>
+        <w:t xml:space="preserve"> </w:t>
+      </w:r>
+      <w:r>
+        <w:rPr>
+          <w:iCs/>
+          <w:i/>
+        </w:rPr>
+        <w:t xml:space="preserve">Reference to version of protocol being used</w:t>
+      </w:r>
     </w:p>
     <w:p>
       <w:pPr>
@@ -145,7 +405,148 @@
       <w:r>
         <w:t xml:space="preserve">:</w:t>
       </w:r>
-    </w:p>
+      <w:r>
+        <w:t xml:space="preserve"> </w:t>
+      </w:r>
+      <w:r>
+        <w:rPr>
+          <w:iCs/>
+          <w:i/>
+        </w:rPr>
+        <w:t xml:space="preserve">SAP revision history</w:t>
+      </w:r>
+    </w:p>
+    <w:tbl>
+      <w:tblPr>
+        <w:tblStyle w:val="Table"/>
+        <w:tblW w:type="auto" w:w="0"/>
+        <w:tblLook w:firstRow="1" w:lastRow="0" w:firstColumn="0" w:lastColumn="0" w:noHBand="0" w:noVBand="0" w:val="0020"/>
+      </w:tblPr>
+      <w:tblGrid>
+        <w:gridCol w:w="2640"/>
+        <w:gridCol w:w="2640"/>
+        <w:gridCol w:w="2640"/>
+      </w:tblGrid>
+      <w:tr>
+        <w:trPr>
+          <w:tblHeader w:val="true"/>
+        </w:trPr>
+        <w:tc>
+          <w:tcPr/>
+          <w:p>
+            <w:pPr>
+              <w:pStyle w:val="Compact"/>
+              <w:jc w:val="left"/>
+            </w:pPr>
+            <w:r>
+              <w:t xml:space="preserve">Section number changed</w:t>
+            </w:r>
+          </w:p>
+        </w:tc>
+        <w:tc>
+          <w:tcPr/>
+          <w:p>
+            <w:pPr>
+              <w:pStyle w:val="Compact"/>
+              <w:jc w:val="left"/>
+            </w:pPr>
+            <w:r>
+              <w:t xml:space="preserve">Description and reason of change</w:t>
+            </w:r>
+          </w:p>
+        </w:tc>
+        <w:tc>
+          <w:tcPr/>
+          <w:p>
+            <w:pPr>
+              <w:pStyle w:val="Compact"/>
+              <w:jc w:val="left"/>
+            </w:pPr>
+            <w:r>
+              <w:t xml:space="preserve">Date changed</w:t>
+            </w:r>
+          </w:p>
+        </w:tc>
+      </w:tr>
+      <w:tr>
+        <w:tc>
+          <w:tcPr/>
+          <w:p>
+            <w:pPr>
+              <w:pStyle w:val="Compact"/>
+            </w:pPr>
+          </w:p>
+        </w:tc>
+        <w:tc>
+          <w:tcPr/>
+          <w:p>
+            <w:pPr>
+              <w:pStyle w:val="Compact"/>
+            </w:pPr>
+          </w:p>
+        </w:tc>
+        <w:tc>
+          <w:tcPr/>
+          <w:p>
+            <w:pPr>
+              <w:pStyle w:val="Compact"/>
+            </w:pPr>
+          </w:p>
+        </w:tc>
+      </w:tr>
+      <w:tr>
+        <w:tc>
+          <w:tcPr/>
+          <w:p>
+            <w:pPr>
+              <w:pStyle w:val="Compact"/>
+            </w:pPr>
+          </w:p>
+        </w:tc>
+        <w:tc>
+          <w:tcPr/>
+          <w:p>
+            <w:pPr>
+              <w:pStyle w:val="Compact"/>
+            </w:pPr>
+          </w:p>
+        </w:tc>
+        <w:tc>
+          <w:tcPr/>
+          <w:p>
+            <w:pPr>
+              <w:pStyle w:val="Compact"/>
+            </w:pPr>
+          </w:p>
+        </w:tc>
+      </w:tr>
+      <w:tr>
+        <w:tc>
+          <w:tcPr/>
+          <w:p>
+            <w:pPr>
+              <w:pStyle w:val="Compact"/>
+            </w:pPr>
+          </w:p>
+        </w:tc>
+        <w:tc>
+          <w:tcPr/>
+          <w:p>
+            <w:pPr>
+              <w:pStyle w:val="Compact"/>
+            </w:pPr>
+          </w:p>
+        </w:tc>
+        <w:tc>
+          <w:tcPr/>
+          <w:p>
+            <w:pPr>
+              <w:pStyle w:val="Compact"/>
+            </w:pPr>
+          </w:p>
+        </w:tc>
+      </w:tr>
+    </w:tbl>
     <w:p>
       <w:pPr>
         <w:pStyle w:val="BodyText"/>
@@ -162,11 +563,6 @@
       </w:r>
     </w:p>
     <w:p>
-      <w:r>
-        <w:br w:type="page"/>
-      </w:r>
-    </w:p>
-    <w:p>
       <w:pPr>
         <w:pStyle w:val="BodyText"/>
       </w:pPr>
@@ -175,87 +571,19 @@
           <w:iCs/>
           <w:i/>
         </w:rPr>
-        <w:t xml:space="preserve">A statistical analysis plan includes many features of a research project with a particular emphasis on mapping out how research questions will be answered and what is necessary to answer the question. The reference to this SAP template and more information can be found here:</w:t>
+        <w:t xml:space="preserve">Names, affiliations, and roles of SAP contributors</w:t>
       </w:r>
     </w:p>
     <w:p>
       <w:pPr>
         <w:pStyle w:val="BodyText"/>
-      </w:pPr>
-      <w:r>
-        <w:rPr>
-          <w:iCs/>
-          <w:i/>
-        </w:rPr>
-        <w:t xml:space="preserve">Gamble, Carrol, et al. </w:t>
-      </w:r>
-      <w:r>
-        <w:rPr>
-          <w:iCs/>
-          <w:i/>
-        </w:rPr>
-        <w:t xml:space="preserve">“</w:t>
-      </w:r>
-      <w:r>
-        <w:rPr>
-          <w:iCs/>
-          <w:i/>
-        </w:rPr>
-        <w:t xml:space="preserve">Guidelines for the content of statistical analysis plans in clinical trials.</w:t>
-      </w:r>
-      <w:r>
-        <w:rPr>
-          <w:iCs/>
-          <w:i/>
-        </w:rPr>
-        <w:t xml:space="preserve">”</w:t>
-      </w:r>
-      <w:r>
-        <w:rPr>
-          <w:iCs/>
-          <w:i/>
-        </w:rPr>
-        <w:t xml:space="preserve"> </w:t>
-      </w:r>
-      <w:r>
-        <w:rPr>
-          <w:iCs/>
-          <w:i/>
-        </w:rPr>
-        <w:t xml:space="preserve">Jama 318.23 (2017): 2337-2343.</w:t>
-      </w:r>
-    </w:p>
-    <w:p>
-      <w:pPr>
-        <w:pStyle w:val="BodyText"/>
-      </w:pPr>
-      <w:r>
-        <w:rPr>
-          <w:iCs/>
-          <w:i/>
-        </w:rPr>
-        <w:t xml:space="preserve">Not all sections might be necessary or applicable to your project!</w:t>
-      </w:r>
-    </w:p>
-    <w:bookmarkStart w:id="20" w:name="general-information"/>
-    <w:p>
-      <w:pPr>
-        <w:pStyle w:val="Heading1"/>
-      </w:pPr>
-      <w:r>
-        <w:t xml:space="preserve">General information</w:t>
-      </w:r>
-    </w:p>
-    <w:p>
-      <w:pPr>
-        <w:pStyle w:val="FirstParagraph"/>
       </w:pPr>
       <w:r>
         <w:rPr>
           <w:bCs/>
           <w:b/>
         </w:rPr>
-        <w:t xml:space="preserve">Study title</w:t>
+        <w:t xml:space="preserve">Signatures</w:t>
       </w:r>
       <w:r>
         <w:t xml:space="preserve">:</w:t>
@@ -264,13 +592,134 @@
     <w:p>
       <w:pPr>
         <w:pStyle w:val="BodyText"/>
+      </w:pPr>
+      <w:r>
+        <w:rPr>
+          <w:iCs/>
+          <w:i/>
+        </w:rPr>
+        <w:t xml:space="preserve">Person writing the SAP</w:t>
+      </w:r>
+    </w:p>
+    <w:p>
+      <w:pPr>
+        <w:pStyle w:val="BodyText"/>
+      </w:pPr>
+      <w:r>
+        <w:rPr>
+          <w:iCs/>
+          <w:i/>
+        </w:rPr>
+        <w:t xml:space="preserve">Senior statistician responsible</w:t>
+      </w:r>
+    </w:p>
+    <w:p>
+      <w:pPr>
+        <w:pStyle w:val="BodyText"/>
+      </w:pPr>
+      <w:r>
+        <w:rPr>
+          <w:iCs/>
+          <w:i/>
+        </w:rPr>
+        <w:t xml:space="preserve">Chief investigator/ clinical lead</w:t>
+      </w:r>
+    </w:p>
+    <w:p>
+      <w:r>
+        <w:br w:type="page"/>
+      </w:r>
+    </w:p>
+    <w:p>
+      <w:pPr>
+        <w:pStyle w:val="BodyText"/>
+      </w:pPr>
+      <w:r>
+        <w:rPr>
+          <w:iCs/>
+          <w:i/>
+        </w:rPr>
+        <w:t xml:space="preserve">A statistical analysis plan includes many features of a research project with a particular emphasis on mapping out how research questions will be answered and what is necessary to answer the question. The reference to this SAP template and more information can be found here:</w:t>
+      </w:r>
+    </w:p>
+    <w:p>
+      <w:pPr>
+        <w:pStyle w:val="BodyText"/>
+      </w:pPr>
+      <w:r>
+        <w:rPr>
+          <w:iCs/>
+          <w:i/>
+        </w:rPr>
+        <w:t xml:space="preserve">Gamble, Carrol, et al. </w:t>
+      </w:r>
+      <w:r>
+        <w:rPr>
+          <w:iCs/>
+          <w:i/>
+        </w:rPr>
+        <w:t xml:space="preserve">“</w:t>
+      </w:r>
+      <w:r>
+        <w:rPr>
+          <w:iCs/>
+          <w:i/>
+        </w:rPr>
+        <w:t xml:space="preserve">Guidelines for the content of statistical analysis plans in clinical trials.</w:t>
+      </w:r>
+      <w:r>
+        <w:rPr>
+          <w:iCs/>
+          <w:i/>
+        </w:rPr>
+        <w:t xml:space="preserve">”</w:t>
+      </w:r>
+      <w:r>
+        <w:rPr>
+          <w:iCs/>
+          <w:i/>
+        </w:rPr>
+        <w:t xml:space="preserve"> </w:t>
+      </w:r>
+      <w:r>
+        <w:rPr>
+          <w:iCs/>
+          <w:i/>
+        </w:rPr>
+        <w:t xml:space="preserve">Jama 318.23 (2017): 2337-2343.</w:t>
+      </w:r>
+    </w:p>
+    <w:p>
+      <w:pPr>
+        <w:pStyle w:val="BodyText"/>
+      </w:pPr>
+      <w:r>
+        <w:rPr>
+          <w:iCs/>
+          <w:i/>
+        </w:rPr>
+        <w:t xml:space="preserve">Not all sections might be necessary or applicable to your project!</w:t>
+      </w:r>
+    </w:p>
+    <w:bookmarkStart w:id="20" w:name="general-information"/>
+    <w:p>
+      <w:pPr>
+        <w:pStyle w:val="Heading1"/>
+      </w:pPr>
+      <w:r>
+        <w:t xml:space="preserve">General information</w:t>
+      </w:r>
+    </w:p>
+    <w:p>
+      <w:pPr>
+        <w:pStyle w:val="FirstParagraph"/>
       </w:pPr>
       <w:r>
         <w:rPr>
           <w:bCs/>
           <w:b/>
         </w:rPr>
-        <w:t xml:space="preserve">Person in charge of the project</w:t>
+        <w:t xml:space="preserve">Study title</w:t>
       </w:r>
       <w:r>
         <w:t xml:space="preserve">:</w:t>
@@ -285,7 +734,7 @@
           <w:bCs/>
           <w:b/>
         </w:rPr>
-        <w:t xml:space="preserve">Date of Plan</w:t>
+        <w:t xml:space="preserve">Person in charge of the project</w:t>
       </w:r>
       <w:r>
         <w:t xml:space="preserve">:</w:t>
@@ -349,7 +798,7 @@
           <w:iCs/>
           <w:i/>
         </w:rPr>
-        <w:t xml:space="preserve">Provide an overview of the necessary background for the study including evidence of what is already known in the area of study and what the gaps are in the literature. Finish with a clear stated aim of the project.</w:t>
+        <w:t xml:space="preserve">Provide an overview of the necessary background for the study including evidence of what is already known in the area of study and what the gaps are in the literature. A brief synopsis is sufficient within a SAP to avoid duplication of information in the protocol. Finish with a clear stated aim of the project.</w:t>
       </w:r>
     </w:p>
     <w:bookmarkEnd w:id="21"/>
@@ -384,6 +833,21 @@
           <w:b/>
         </w:rPr>
         <w:t xml:space="preserve">Specific hypothesis under study</w:t>
+      </w:r>
+      <w:r>
+        <w:t xml:space="preserve">:</w:t>
+      </w:r>
+    </w:p>
+    <w:p>
+      <w:pPr>
+        <w:pStyle w:val="BodyText"/>
+      </w:pPr>
+      <w:r>
+        <w:rPr>
+          <w:bCs/>
+          <w:b/>
+        </w:rPr>
+        <w:t xml:space="preserve">Study objectives</w:t>
       </w:r>
       <w:r>
         <w:t xml:space="preserve">:</w:t>
@@ -462,7 +926,17 @@
           <w:iCs/>
           <w:i/>
         </w:rPr>
-        <w:t xml:space="preserve">Full sample size calculation or reference to sample size calculation in protocol (instead of replication in SAP)</w:t>
+        <w:t xml:space="preserve">Full sample size calculation or reference to sample size calculation in protocol (instead of replication in SAP).</w:t>
+      </w:r>
+      <w:r>
+        <w:t xml:space="preserve"> </w:t>
+      </w:r>
+      <w:r>
+        <w:rPr>
+          <w:iCs/>
+          <w:i/>
+        </w:rPr>
+        <w:t xml:space="preserve">Sufficient detail must be provided to enable another statistician to reproduce the calculation.</w:t>
       </w:r>
     </w:p>
     <w:p>
@@ -514,7 +988,17 @@
           <w:iCs/>
           <w:i/>
         </w:rPr>
-        <w:t xml:space="preserve">Superiority, equivalence, or noninferiority hypothesis testing framework, including which comparisons will be presented on this basis</w:t>
+        <w:t xml:space="preserve">Superiority, equivalence, or non-inferiority hypothesis testing framework, including which comparisons will be presented on this basis</w:t>
+      </w:r>
+      <w:r>
+        <w:t xml:space="preserve"> </w:t>
+      </w:r>
+      <w:r>
+        <w:rPr>
+          <w:iCs/>
+          <w:i/>
+        </w:rPr>
+        <w:t xml:space="preserve">The SAP should clearly specify the framework for each outcome or provide a global statement .</w:t>
       </w:r>
     </w:p>
     <w:bookmarkEnd w:id="27"/>
@@ -540,7 +1024,7 @@
           <w:iCs/>
           <w:i/>
         </w:rPr>
-        <w:t xml:space="preserve">Information on interim analyses specifying what interim analyses will be carried out and listing of time points</w:t>
+        <w:t xml:space="preserve">Information on interim analyses specifying what interim analyses will be carried out, who will perform the analyses and listing of time points. If interim analyses are not planned then this should be stated for clarity.</w:t>
       </w:r>
     </w:p>
     <w:p>
@@ -646,6 +1130,16 @@
         </w:rPr>
         <w:t xml:space="preserve">”</w:t>
       </w:r>
+      <w:r>
+        <w:t xml:space="preserve"> </w:t>
+      </w:r>
+      <w:r>
+        <w:rPr>
+          <w:iCs/>
+          <w:i/>
+        </w:rPr>
+        <w:t xml:space="preserve">This information may be provided in a table format.</w:t>
+      </w:r>
     </w:p>
     <w:bookmarkEnd w:id="30"/>
     <w:bookmarkEnd w:id="31"/>
@@ -680,7 +1174,7 @@
           <w:iCs/>
           <w:i/>
         </w:rPr>
-        <w:t xml:space="preserve">Level of statistical significance</w:t>
+        <w:t xml:space="preserve">Level of statistical significance, including wheater tests will be one- or two-sided</w:t>
       </w:r>
     </w:p>
     <w:p>
@@ -696,7 +1190,7 @@
           <w:iCs/>
           <w:i/>
         </w:rPr>
-        <w:t xml:space="preserve">Description and rationale for any adjustment for multiplicity and, if so, detailing how the type 1 error is to be controlled</w:t>
+        <w:t xml:space="preserve">Description and rationale for any adjustment for multiplicity and, if so, detailing how the type 1 error is to be controlled. If no adjustment for multiplicity is planned then this should be stated for clarity.</w:t>
       </w:r>
     </w:p>
     <w:p>
@@ -712,7 +1206,7 @@
           <w:iCs/>
           <w:i/>
         </w:rPr>
-        <w:t xml:space="preserve">Confidence intervals to be reported</w:t>
+        <w:t xml:space="preserve">Confidence intervals with their confidence levels to be reported</w:t>
       </w:r>
     </w:p>
     <w:bookmarkEnd w:id="32"/>
@@ -786,7 +1280,7 @@
           <w:iCs/>
           <w:i/>
         </w:rPr>
-        <w:t xml:space="preserve">Description of which protocol deviations will be summarized</w:t>
+        <w:t xml:space="preserve">Description of which protocol deviations will be summarized (e.g. number and type of protocol deviations, by group)</w:t>
       </w:r>
     </w:p>
     <w:bookmarkEnd w:id="33"/>
@@ -809,6 +1303,16 @@
           <w:i/>
         </w:rPr>
         <w:t xml:space="preserve">Definition of analysis populations, eg, intention to treat, per protocol, complete case, safety</w:t>
+      </w:r>
+      <w:r>
+        <w:t xml:space="preserve"> </w:t>
+      </w:r>
+      <w:r>
+        <w:rPr>
+          <w:iCs/>
+          <w:i/>
+        </w:rPr>
+        <w:t xml:space="preserve">This includes which outcomes will be analysed according to which analysis population.</w:t>
       </w:r>
     </w:p>
     <w:bookmarkEnd w:id="34"/>
@@ -885,6 +1389,16 @@
           <w:i/>
         </w:rPr>
         <w:t xml:space="preserve">Information to be included in the CONSORT flow diagram</w:t>
+      </w:r>
+      <w:r>
+        <w:t xml:space="preserve"> </w:t>
+      </w:r>
+      <w:r>
+        <w:rPr>
+          <w:iCs/>
+          <w:i/>
+        </w:rPr>
+        <w:t xml:space="preserve">According to the CONSORT guidelines, a flow diagram must be completed in order to be compliant with the CONSORT 2010 standards .</w:t>
       </w:r>
     </w:p>
     <w:bookmarkEnd w:id="38"/>
@@ -984,12 +1498,28 @@
           <w:iCs/>
           <w:i/>
         </w:rPr>
+        <w:t xml:space="preserve">Any factors on which the randomisation has been stratified/minimised should be included so that balance across the randomised groups can be demonstrated</w:t>
+      </w:r>
+    </w:p>
+    <w:p>
+      <w:pPr>
+        <w:numPr>
+          <w:ilvl w:val="0"/>
+          <w:numId w:val="1005"/>
+        </w:numPr>
+        <w:pStyle w:val="Compact"/>
+      </w:pPr>
+      <w:r>
+        <w:rPr>
+          <w:iCs/>
+          <w:i/>
+        </w:rPr>
         <w:t xml:space="preserve">Details of how baseline characteristics will be descriptively summarized</w:t>
       </w:r>
     </w:p>
     <w:bookmarkEnd w:id="40"/>
     <w:bookmarkEnd w:id="41"/>
-    <w:bookmarkStart w:id="52" w:name="analysis"/>
+    <w:bookmarkStart w:id="51" w:name="analysis"/>
     <w:p>
       <w:pPr>
         <w:pStyle w:val="Heading1"/>
@@ -1079,6 +1609,268 @@
     </w:p>
     <w:p>
       <w:pPr>
+        <w:pStyle w:val="FirstParagraph"/>
+      </w:pPr>
+      <w:r>
+        <w:rPr>
+          <w:iCs/>
+          <w:i/>
+        </w:rPr>
+        <w:t xml:space="preserve">List and describe each primary and secondary outcome inclduing details of:</w:t>
+      </w:r>
+      <w:r>
+        <w:t xml:space="preserve"> </w:t>
+      </w:r>
+      <w:r>
+        <w:t xml:space="preserve">-</w:t>
+      </w:r>
+      <w:r>
+        <w:t xml:space="preserve"> </w:t>
+      </w:r>
+      <w:r>
+        <w:rPr>
+          <w:iCs/>
+          <w:i/>
+        </w:rPr>
+        <w:t xml:space="preserve">what analysis method will be used and how the treatment effects will be presented</w:t>
+      </w:r>
+      <w:r>
+        <w:t xml:space="preserve"> </w:t>
+      </w:r>
+      <w:r>
+        <w:t xml:space="preserve">-</w:t>
+      </w:r>
+      <w:r>
+        <w:t xml:space="preserve"> </w:t>
+      </w:r>
+      <w:r>
+        <w:rPr>
+          <w:iCs/>
+          <w:i/>
+        </w:rPr>
+        <w:t xml:space="preserve">any adjustment for covariates (covariates to be used and how these will be included in the model)</w:t>
+      </w:r>
+      <w:r>
+        <w:t xml:space="preserve"> </w:t>
+      </w:r>
+      <w:r>
+        <w:t xml:space="preserve">-</w:t>
+      </w:r>
+      <w:r>
+        <w:t xml:space="preserve"> </w:t>
+      </w:r>
+      <w:r>
+        <w:rPr>
+          <w:iCs/>
+          <w:i/>
+        </w:rPr>
+        <w:t xml:space="preserve">methods used for assumptions to be checked for statistical methods</w:t>
+      </w:r>
+      <w:r>
+        <w:t xml:space="preserve"> </w:t>
+      </w:r>
+      <w:r>
+        <w:t xml:space="preserve">-</w:t>
+      </w:r>
+      <w:r>
+        <w:t xml:space="preserve"> </w:t>
+      </w:r>
+      <w:r>
+        <w:rPr>
+          <w:iCs/>
+          <w:i/>
+        </w:rPr>
+        <w:t xml:space="preserve">details of alternative methods to be used if distributional assumptions do not hold, eg, normality, proportional hazards, etc</w:t>
+      </w:r>
+      <w:r>
+        <w:t xml:space="preserve"> </w:t>
+      </w:r>
+      <w:r>
+        <w:t xml:space="preserve">-</w:t>
+      </w:r>
+      <w:r>
+        <w:t xml:space="preserve"> </w:t>
+      </w:r>
+      <w:r>
+        <w:rPr>
+          <w:iCs/>
+          <w:i/>
+        </w:rPr>
+        <w:t xml:space="preserve">any planned sensitivity analyses for each outcome where applicable</w:t>
+      </w:r>
+      <w:r>
+        <w:t xml:space="preserve"> </w:t>
+      </w:r>
+      <w:r>
+        <w:t xml:space="preserve">-</w:t>
+      </w:r>
+      <w:r>
+        <w:t xml:space="preserve"> </w:t>
+      </w:r>
+      <w:r>
+        <w:rPr>
+          <w:iCs/>
+          <w:i/>
+        </w:rPr>
+        <w:t xml:space="preserve">any planned subgroup analyses for each outcome including how subgroups are defined, the statistical method that will be used and how the results will be presented (eg, forest plot)</w:t>
+      </w:r>
+    </w:p>
+    <w:p>
+      <w:pPr>
+        <w:pStyle w:val="BodyText"/>
+      </w:pPr>
+      <w:r>
+        <w:rPr>
+          <w:iCs/>
+          <w:i/>
+        </w:rPr>
+        <w:t xml:space="preserve">If more than one method is to be used to analyse the primary outcome, e.g. adjusted and unadjusted for covariates, then the primary analysis method should be identified.</w:t>
+      </w:r>
+    </w:p>
+    <w:bookmarkEnd w:id="43"/>
+    <w:bookmarkStart w:id="44" w:name="missing-data"/>
+    <w:p>
+      <w:pPr>
+        <w:pStyle w:val="Heading2"/>
+      </w:pPr>
+      <w:r>
+        <w:t xml:space="preserve">Missing data</w:t>
+      </w:r>
+    </w:p>
+    <w:p>
+      <w:pPr>
+        <w:pStyle w:val="FirstParagraph"/>
+      </w:pPr>
+      <w:r>
+        <w:rPr>
+          <w:iCs/>
+          <w:i/>
+        </w:rPr>
+        <w:t xml:space="preserve">Reporting and assumptions/statistical methods to handle missing data (eg, multiple imputation)</w:t>
+      </w:r>
+    </w:p>
+    <w:bookmarkEnd w:id="44"/>
+    <w:bookmarkStart w:id="45" w:name="additional-analyses"/>
+    <w:p>
+      <w:pPr>
+        <w:pStyle w:val="Heading2"/>
+      </w:pPr>
+      <w:r>
+        <w:t xml:space="preserve">Additional analyses</w:t>
+      </w:r>
+    </w:p>
+    <w:p>
+      <w:pPr>
+        <w:pStyle w:val="FirstParagraph"/>
+      </w:pPr>
+      <w:r>
+        <w:rPr>
+          <w:iCs/>
+          <w:i/>
+        </w:rPr>
+        <w:t xml:space="preserve">Details of any additional statistical analyses required, eg, complier-average causal effect analysis</w:t>
+      </w:r>
+    </w:p>
+    <w:bookmarkEnd w:id="45"/>
+    <w:bookmarkStart w:id="46" w:name="harms"/>
+    <w:p>
+      <w:pPr>
+        <w:pStyle w:val="Heading2"/>
+      </w:pPr>
+      <w:r>
+        <w:t xml:space="preserve">Harms</w:t>
+      </w:r>
+    </w:p>
+    <w:p>
+      <w:pPr>
+        <w:pStyle w:val="FirstParagraph"/>
+      </w:pPr>
+      <w:r>
+        <w:rPr>
+          <w:iCs/>
+          <w:i/>
+        </w:rPr>
+        <w:t xml:space="preserve">Sufficient detail on summarizing safety data, eg, information on severity, expectedness, and causality; details of how adverse events are coded or categorized; how adverse event data will be analyzed, ie, grade 3/4 only, incidence case analysis, intervention emergent analysis</w:t>
+      </w:r>
+    </w:p>
+    <w:bookmarkEnd w:id="46"/>
+    <w:bookmarkStart w:id="47" w:name="analysis-dissemination-strategy"/>
+    <w:p>
+      <w:pPr>
+        <w:pStyle w:val="Heading2"/>
+      </w:pPr>
+      <w:r>
+        <w:t xml:space="preserve">Analysis dissemination strategy</w:t>
+      </w:r>
+    </w:p>
+    <w:p>
+      <w:pPr>
+        <w:pStyle w:val="FirstParagraph"/>
+      </w:pPr>
+      <w:r>
+        <w:rPr>
+          <w:iCs/>
+          <w:i/>
+        </w:rPr>
+        <w:t xml:space="preserve">Outline the intended steps to be taken to disseminate the results of the study (i.e. will the results be published, presented at a conference etc.).</w:t>
+      </w:r>
+    </w:p>
+    <w:bookmarkEnd w:id="47"/>
+    <w:bookmarkStart w:id="48" w:name="interpretation"/>
+    <w:p>
+      <w:pPr>
+        <w:pStyle w:val="Heading2"/>
+      </w:pPr>
+      <w:r>
+        <w:t xml:space="preserve">Interpretation</w:t>
+      </w:r>
+    </w:p>
+    <w:p>
+      <w:pPr>
+        <w:pStyle w:val="FirstParagraph"/>
+      </w:pPr>
+      <w:r>
+        <w:rPr>
+          <w:iCs/>
+          <w:i/>
+        </w:rPr>
+        <w:t xml:space="preserve">Detail how you will interpret the results in the context of your stated hypothesis. I.e. if the results do/do not meet your hypothesis, what will you conclude?</w:t>
+      </w:r>
+    </w:p>
+    <w:bookmarkEnd w:id="48"/>
+    <w:bookmarkStart w:id="49" w:name="statistical-software"/>
+    <w:p>
+      <w:pPr>
+        <w:pStyle w:val="Heading2"/>
+      </w:pPr>
+      <w:r>
+        <w:t xml:space="preserve">Statistical Software</w:t>
+      </w:r>
+    </w:p>
+    <w:p>
+      <w:pPr>
+        <w:pStyle w:val="FirstParagraph"/>
+      </w:pPr>
+      <w:r>
+        <w:rPr>
+          <w:iCs/>
+          <w:i/>
+        </w:rPr>
+        <w:t xml:space="preserve">Details of statistical packages to be used to carry out analyses</w:t>
+      </w:r>
+    </w:p>
+    <w:bookmarkEnd w:id="49"/>
+    <w:bookmarkStart w:id="50" w:name="references"/>
+    <w:p>
+      <w:pPr>
+        <w:pStyle w:val="Heading2"/>
+      </w:pPr>
+      <w:r>
+        <w:t xml:space="preserve">References</w:t>
+      </w:r>
+    </w:p>
+    <w:p>
+      <w:pPr>
         <w:numPr>
           <w:ilvl w:val="0"/>
           <w:numId w:val="1007"/>
@@ -1090,7 +1882,7 @@
           <w:iCs/>
           <w:i/>
         </w:rPr>
-        <w:t xml:space="preserve">what analysis method will be used and how the treatment effects will be presented</w:t>
+        <w:t xml:space="preserve">References to be provided for nonstandard statistical methods</w:t>
       </w:r>
     </w:p>
     <w:p>
@@ -1106,7 +1898,7 @@
           <w:iCs/>
           <w:i/>
         </w:rPr>
-        <w:t xml:space="preserve">any adjustment for covariates</w:t>
+        <w:t xml:space="preserve">Reference to Data Management Plan</w:t>
       </w:r>
     </w:p>
     <w:p>
@@ -1122,7 +1914,7 @@
           <w:iCs/>
           <w:i/>
         </w:rPr>
-        <w:t xml:space="preserve">methods used for assumptions to be checked for statistical methods</w:t>
+        <w:t xml:space="preserve">Reference to the Trial Master File and Statistical Master File</w:t>
       </w:r>
     </w:p>
     <w:p>
@@ -1138,7 +1930,7 @@
           <w:iCs/>
           <w:i/>
         </w:rPr>
-        <w:t xml:space="preserve">details of alternative methods to be used if distributional assumptions do not hold, eg, normality, proportional hazards, etc</w:t>
+        <w:t xml:space="preserve">Reference to document with Dummy tables and Charts</w:t>
       </w:r>
     </w:p>
     <w:p>
@@ -1154,255 +1946,11 @@
           <w:iCs/>
           <w:i/>
         </w:rPr>
-        <w:t xml:space="preserve">any planned sensitivity analyses for each outcome where applicable</w:t>
-      </w:r>
-    </w:p>
-    <w:p>
-      <w:pPr>
-        <w:numPr>
-          <w:ilvl w:val="0"/>
-          <w:numId w:val="1007"/>
-        </w:numPr>
-        <w:pStyle w:val="Compact"/>
-      </w:pPr>
-      <w:r>
-        <w:rPr>
-          <w:iCs/>
-          <w:i/>
-        </w:rPr>
-        <w:t xml:space="preserve">any planned subgroup analyses for each outcome including how subgroups are defined</w:t>
-      </w:r>
-    </w:p>
-    <w:bookmarkEnd w:id="43"/>
-    <w:bookmarkStart w:id="44" w:name="missing-data"/>
-    <w:p>
-      <w:pPr>
-        <w:pStyle w:val="Heading2"/>
-      </w:pPr>
-      <w:r>
-        <w:t xml:space="preserve">Missing data</w:t>
-      </w:r>
-    </w:p>
-    <w:p>
-      <w:pPr>
-        <w:pStyle w:val="FirstParagraph"/>
-      </w:pPr>
-      <w:r>
-        <w:rPr>
-          <w:iCs/>
-          <w:i/>
-        </w:rPr>
-        <w:t xml:space="preserve">Reporting and assumptions/statistical methods to handle missing data (eg, multiple imputation)</w:t>
-      </w:r>
-    </w:p>
-    <w:bookmarkEnd w:id="44"/>
-    <w:bookmarkStart w:id="45" w:name="additional-analyses"/>
-    <w:p>
-      <w:pPr>
-        <w:pStyle w:val="Heading2"/>
-      </w:pPr>
-      <w:r>
-        <w:t xml:space="preserve">Additional analyses</w:t>
-      </w:r>
-    </w:p>
-    <w:p>
-      <w:pPr>
-        <w:pStyle w:val="FirstParagraph"/>
-      </w:pPr>
-      <w:r>
-        <w:rPr>
-          <w:iCs/>
-          <w:i/>
-        </w:rPr>
-        <w:t xml:space="preserve">Details of any additional statistical analyses required, eg, complier-average causal effect analysis</w:t>
-      </w:r>
-    </w:p>
-    <w:bookmarkEnd w:id="45"/>
-    <w:bookmarkStart w:id="46" w:name="analysis-dissemination-strategy"/>
-    <w:p>
-      <w:pPr>
-        <w:pStyle w:val="Heading2"/>
-      </w:pPr>
-      <w:r>
-        <w:t xml:space="preserve">Analysis dissemination strategy</w:t>
-      </w:r>
-    </w:p>
-    <w:p>
-      <w:pPr>
-        <w:pStyle w:val="FirstParagraph"/>
-      </w:pPr>
-      <w:r>
-        <w:rPr>
-          <w:iCs/>
-          <w:i/>
-        </w:rPr>
-        <w:t xml:space="preserve">Outline the intended steps to be taken to disseminate the results of the study (i.e. will the results be published, presented at a conference etc.).</w:t>
-      </w:r>
-    </w:p>
-    <w:bookmarkEnd w:id="46"/>
-    <w:bookmarkStart w:id="47" w:name="interpretation"/>
-    <w:p>
-      <w:pPr>
-        <w:pStyle w:val="Heading2"/>
-      </w:pPr>
-      <w:r>
-        <w:t xml:space="preserve">Interpretation</w:t>
-      </w:r>
-    </w:p>
-    <w:p>
-      <w:pPr>
-        <w:pStyle w:val="FirstParagraph"/>
-      </w:pPr>
-      <w:r>
-        <w:rPr>
-          <w:iCs/>
-          <w:i/>
-        </w:rPr>
-        <w:t xml:space="preserve">Detail how you will interpret the results in the context of your stated hypothesis. I.e. if the results do/do not meet your hypothesis, what will you conclude?</w:t>
-      </w:r>
-    </w:p>
-    <w:bookmarkEnd w:id="47"/>
-    <w:bookmarkStart w:id="48" w:name="dummy-tables-and-charts"/>
-    <w:p>
-      <w:pPr>
-        <w:pStyle w:val="Heading2"/>
-      </w:pPr>
-      <w:r>
-        <w:t xml:space="preserve">Dummy tables and Charts</w:t>
-      </w:r>
-    </w:p>
-    <w:p>
-      <w:pPr>
-        <w:pStyle w:val="FirstParagraph"/>
-      </w:pPr>
-      <w:r>
-        <w:rPr>
-          <w:iCs/>
-          <w:i/>
-        </w:rPr>
-        <w:t xml:space="preserve">Dummy tables and charts are empty skeleton tables and charts which show how the results will be presented but which do not contain any data/results.</w:t>
-      </w:r>
-    </w:p>
-    <w:bookmarkEnd w:id="48"/>
-    <w:bookmarkStart w:id="49" w:name="harms"/>
-    <w:p>
-      <w:pPr>
-        <w:pStyle w:val="Heading2"/>
-      </w:pPr>
-      <w:r>
-        <w:t xml:space="preserve">Harms</w:t>
-      </w:r>
-    </w:p>
-    <w:p>
-      <w:pPr>
-        <w:pStyle w:val="FirstParagraph"/>
-      </w:pPr>
-      <w:r>
-        <w:rPr>
-          <w:iCs/>
-          <w:i/>
-        </w:rPr>
-        <w:t xml:space="preserve">Sufficient detail on summarizing safety data, eg, information on severity, expectedness, and causality; details of how adverse events are coded or categorized; how adverse event data will be analyzed, ie, grade 3/4 only, incidence case analysis, intervention emergent analysis</w:t>
-      </w:r>
-    </w:p>
-    <w:bookmarkEnd w:id="49"/>
-    <w:bookmarkStart w:id="50" w:name="statistical-software"/>
-    <w:p>
-      <w:pPr>
-        <w:pStyle w:val="Heading2"/>
-      </w:pPr>
-      <w:r>
-        <w:t xml:space="preserve">Statistical Software</w:t>
-      </w:r>
-    </w:p>
-    <w:p>
-      <w:pPr>
-        <w:pStyle w:val="FirstParagraph"/>
-      </w:pPr>
-      <w:r>
-        <w:rPr>
-          <w:iCs/>
-          <w:i/>
-        </w:rPr>
-        <w:t xml:space="preserve">Details of statistical packages to be used to carry out analyses</w:t>
+        <w:t xml:space="preserve">Reference to other standard operating procedures or documents to be adhered to</w:t>
       </w:r>
     </w:p>
     <w:bookmarkEnd w:id="50"/>
-    <w:bookmarkStart w:id="51" w:name="references"/>
-    <w:p>
-      <w:pPr>
-        <w:pStyle w:val="Heading2"/>
-      </w:pPr>
-      <w:r>
-        <w:t xml:space="preserve">References</w:t>
-      </w:r>
-    </w:p>
-    <w:p>
-      <w:pPr>
-        <w:numPr>
-          <w:ilvl w:val="0"/>
-          <w:numId w:val="1008"/>
-        </w:numPr>
-        <w:pStyle w:val="Compact"/>
-      </w:pPr>
-      <w:r>
-        <w:rPr>
-          <w:iCs/>
-          <w:i/>
-        </w:rPr>
-        <w:t xml:space="preserve">References to be provided for nonstandard statistical methods</w:t>
-      </w:r>
-    </w:p>
-    <w:p>
-      <w:pPr>
-        <w:numPr>
-          <w:ilvl w:val="0"/>
-          <w:numId w:val="1008"/>
-        </w:numPr>
-        <w:pStyle w:val="Compact"/>
-      </w:pPr>
-      <w:r>
-        <w:rPr>
-          <w:iCs/>
-          <w:i/>
-        </w:rPr>
-        <w:t xml:space="preserve">Reference to Data Management Plan</w:t>
-      </w:r>
-    </w:p>
-    <w:p>
-      <w:pPr>
-        <w:numPr>
-          <w:ilvl w:val="0"/>
-          <w:numId w:val="1008"/>
-        </w:numPr>
-        <w:pStyle w:val="Compact"/>
-      </w:pPr>
-      <w:r>
-        <w:rPr>
-          <w:iCs/>
-          <w:i/>
-        </w:rPr>
-        <w:t xml:space="preserve">Reference to the Trial Master File and Statistical Master File</w:t>
-      </w:r>
-    </w:p>
-    <w:p>
-      <w:pPr>
-        <w:numPr>
-          <w:ilvl w:val="0"/>
-          <w:numId w:val="1008"/>
-        </w:numPr>
-        <w:pStyle w:val="Compact"/>
-      </w:pPr>
-      <w:r>
-        <w:rPr>
-          <w:iCs/>
-          <w:i/>
-        </w:rPr>
-        <w:t xml:space="preserve">Reference to other standard operating procedures or documents to be adhered to</w:t>
-      </w:r>
-    </w:p>
     <w:bookmarkEnd w:id="51"/>
-    <w:bookmarkEnd w:id="52"/>
     <w:sectPr>
       <w:headerReference r:id="rId10" w:type="even"/>
       <w:headerReference r:id="rId9" w:type="default"/>
@@ -3311,9 +3859,6 @@
     <w:abstractNumId w:val="991"/>
   </w:num>
   <w:num w:numId="1007">
-    <w:abstractNumId w:val="991"/>
-  </w:num>
-  <w:num w:numId="1008">
     <w:abstractNumId w:val="991"/>
   </w:num>
 </w:numbering>

</xml_diff>